<commit_message>
Included results for VGA and added mem requirement
</commit_message>
<xml_diff>
--- a/Documents/Final Documentation/ConfPaper_VGA.docx
+++ b/Documents/Final Documentation/ConfPaper_VGA.docx
@@ -248,16 +248,54 @@
       <w:r>
         <w:t xml:space="preserve"> to test the VGA controller, but we would like to implement the design onto an FPGA before chip fabrication to confirm that the design passes the “eye test.” </w:t>
       </w:r>
+    </w:p>
+    <w:p>
+      <w:r>
+        <w:t xml:space="preserve"> </w:t>
+      </w:r>
+      <w:r>
+        <w:t>The VGA controller was written entirely in Behavioral Verilog and includes no custom hardware layout beyond the standard cell library.</w:t>
+      </w:r>
+    </w:p>
+    <w:p>
+      <w:pPr>
+        <w:rPr>
+          <w:b/>
+        </w:rPr>
+      </w:pPr>
+      <w:r>
+        <w:rPr>
+          <w:b/>
+        </w:rPr>
+        <w:t>VGA Results</w:t>
+      </w:r>
+    </w:p>
+    <w:p>
+      <w:r>
+        <w:t>In order to simplify the design of the VGA interface, the protocol is based on a 12.5MHz clock. Using this clock frequency, the VGA controller was designed for a 320x240 pixel display, where each pixel is twice as large as those of a 640x480 display. Using timing information for a typical 25MHz system clock, at a 60Hz refresh rate, calculations were simplified using the 12.5MHz clock.</w:t>
+      </w:r>
+    </w:p>
+    <w:p>
+      <w:r>
+        <w:lastRenderedPageBreak/>
+        <w:t xml:space="preserve">Furthermore, a glyph based graphics implementation was selected to maximize </w:t>
+      </w:r>
+      <w:r>
+        <w:t xml:space="preserve">both </w:t>
+      </w:r>
+      <w:r>
+        <w:t xml:space="preserve">versatility and </w:t>
+      </w:r>
+      <w:r>
+        <w:t>memory efficiency. A total of 600 addresses in the SRAM were allocated for the frame buffer, that houses the information of the glyph locations on the screen. As the selected memory has a 16-bit word architecture, this allows us to represent a single glyph with 8-bits, thus allowing a total of 256 possible glyphs.</w:t>
+      </w:r>
+    </w:p>
+    <w:p>
+      <w:r>
+        <w:t xml:space="preserve"> With 256 possible glyphs available to the application programmer, an equivalent amount of memory was allocated for the glyph library, which is located in the ROM. Again, with a 16-bit word architecture, in order to fit an entire line of pixels of a glyph per word, a 2-bit color representation was selected (and will eventually map to four possible 8-bit colors). The glyph library was strategically placed in the first 2k word address of the ROM so that as ROM chips are switched for varying applications, it would be guaranteed that the VGA controller would be able to access the correct locations to retrieve pixel information.</w:t>
+      </w:r>
       <w:bookmarkStart w:id="0" w:name="_GoBack"/>
       <w:bookmarkEnd w:id="0"/>
-    </w:p>
-    <w:p>
-      <w:r>
-        <w:t xml:space="preserve"> </w:t>
-      </w:r>
-      <w:r>
-        <w:t>The VGA controller was written entirely in Behavioral Verilog and includes no custom hardware layout beyond the standard cell library.</w:t>
-      </w:r>
     </w:p>
     <w:sectPr>
       <w:pgSz w:w="12240" w:h="15840"/>

</xml_diff>